<commit_message>
Mindre ændringer af UC 3-4
</commit_message>
<xml_diff>
--- a/UC3_1_Tilfojelse Af Enhed.docx
+++ b/UC3_1_Tilfojelse Af Enhed.docx
@@ -136,8 +136,10 @@
         <w:br/>
       </w:r>
       <w:r>
-        <w:t>Systemet er tilsluttet strøm. Computer softwaren er startet. Den korrekte pinkode er indtastet.</w:t>
-      </w:r>
+        <w:t>Use case 1 er udført.</w:t>
+      </w:r>
+      <w:bookmarkStart w:id="0" w:name="_GoBack"/>
+      <w:bookmarkEnd w:id="0"/>
     </w:p>
     <w:p>
       <w:r>
@@ -178,7 +180,13 @@
         </w:numPr>
       </w:pPr>
       <w:r>
-        <w:t>Brugeren tilslutter enheden til netværket.</w:t>
+        <w:t xml:space="preserve">Brugeren tilslutter enheden til </w:t>
+      </w:r>
+      <w:r>
+        <w:t>lysnettet</w:t>
+      </w:r>
+      <w:r>
+        <w:t>.</w:t>
       </w:r>
     </w:p>
     <w:p>
@@ -227,7 +235,13 @@
       </w:r>
       <w:r>
         <w:br/>
-        <w:t>[Extension 1: Brugeren tildeler ikke et rum</w:t>
+        <w:t>[</w:t>
+      </w:r>
+      <w:r>
+        <w:t>Udvidelse</w:t>
+      </w:r>
+      <w:r>
+        <w:t xml:space="preserve"> 1: Brugeren tildeler ikke et rum</w:t>
       </w:r>
       <w:r>
         <w:t>.</w:t>
@@ -249,7 +263,13 @@
       </w:r>
       <w:r>
         <w:br/>
-        <w:t>[Extension 2: Der findes ingen rum.]</w:t>
+        <w:t>[</w:t>
+      </w:r>
+      <w:r>
+        <w:t>Udvidelse</w:t>
+      </w:r>
+      <w:r>
+        <w:t xml:space="preserve"> 2: Der findes ingen rum.]</w:t>
       </w:r>
     </w:p>
     <w:p>
@@ -269,7 +289,13 @@
         <w:pStyle w:val="ListParagraph"/>
       </w:pPr>
       <w:r>
-        <w:t>[Extension 3: Brugeren annullerer indtastningen.]</w:t>
+        <w:t>[</w:t>
+      </w:r>
+      <w:r>
+        <w:t>Udvidelse</w:t>
+      </w:r>
+      <w:r>
+        <w:t xml:space="preserve"> 3: Brugeren annullerer indtastningen.]</w:t>
       </w:r>
     </w:p>
     <w:p>
@@ -280,12 +306,10 @@
           <w:numId w:val="1"/>
         </w:numPr>
       </w:pPr>
-      <w:bookmarkStart w:id="0" w:name="_GoBack"/>
       <w:r>
         <w:t>Computer Software viser godkendt.</w:t>
       </w:r>
     </w:p>
-    <w:bookmarkEnd w:id="0"/>
     <w:p>
       <w:pPr>
         <w:pStyle w:val="ListParagraph"/>
@@ -325,7 +349,19 @@
           <w:b/>
         </w:rPr>
         <w:lastRenderedPageBreak/>
-        <w:t>Extensions:</w:t>
+        <w:t>Udvidelse</w:t>
+      </w:r>
+      <w:r>
+        <w:rPr>
+          <w:b/>
+        </w:rPr>
+        <w:t>r</w:t>
+      </w:r>
+      <w:r>
+        <w:rPr>
+          <w:b/>
+        </w:rPr>
+        <w:t>:</w:t>
       </w:r>
       <w:r>
         <w:rPr>
@@ -334,7 +370,13 @@
         <w:br/>
       </w:r>
       <w:r>
-        <w:t>[Extension 1: Brugeren tildeler ikke et rum]</w:t>
+        <w:t>[</w:t>
+      </w:r>
+      <w:r>
+        <w:t>Udvidelse</w:t>
+      </w:r>
+      <w:r>
+        <w:t xml:space="preserve"> 1: Brugeren tildeler ikke et rum]</w:t>
       </w:r>
     </w:p>
     <w:p>
@@ -346,12 +388,24 @@
         </w:numPr>
       </w:pPr>
       <w:r>
-        <w:t>Fortsæt fra punkt 5.</w:t>
-      </w:r>
-    </w:p>
-    <w:p>
-      <w:r>
-        <w:t>[Extension 2: Der findes ingen rum.]</w:t>
+        <w:t xml:space="preserve">Fortsæt fra punkt </w:t>
+      </w:r>
+      <w:r>
+        <w:t>6</w:t>
+      </w:r>
+      <w:r>
+        <w:t>.</w:t>
+      </w:r>
+    </w:p>
+    <w:p>
+      <w:r>
+        <w:t>[</w:t>
+      </w:r>
+      <w:r>
+        <w:t>Udvidelse</w:t>
+      </w:r>
+      <w:r>
+        <w:t xml:space="preserve"> 2: Der findes ingen rum.]</w:t>
       </w:r>
     </w:p>
     <w:p>
@@ -399,12 +453,21 @@
         </w:numPr>
       </w:pPr>
       <w:r>
-        <w:t>Fortsæt fra punkt 5.</w:t>
-      </w:r>
-    </w:p>
-    <w:p>
-      <w:r>
-        <w:t>[Extension 3: Brugeren annullerer indtastningen.]</w:t>
+        <w:t>Fortsæt fra punkt 6</w:t>
+      </w:r>
+      <w:r>
+        <w:t>.</w:t>
+      </w:r>
+    </w:p>
+    <w:p>
+      <w:r>
+        <w:t>[</w:t>
+      </w:r>
+      <w:r>
+        <w:t>Udvidelse</w:t>
+      </w:r>
+      <w:r>
+        <w:t xml:space="preserve"> 3: Brugeren annullerer indtastningen.]</w:t>
       </w:r>
     </w:p>
     <w:p>
@@ -421,7 +484,13 @@
     </w:p>
     <w:p>
       <w:r>
-        <w:t>[Extension 4: Addressen er allerede registreret.]</w:t>
+        <w:t>[</w:t>
+      </w:r>
+      <w:r>
+        <w:t>Udvidelse</w:t>
+      </w:r>
+      <w:r>
+        <w:t xml:space="preserve"> 4: Addressen er allerede registreret.]</w:t>
       </w:r>
     </w:p>
     <w:p>
@@ -472,7 +541,7 @@
 
 <file path=word/numbering.xml><?xml version="1.0" encoding="utf-8"?>
 <w:numbering xmlns:wpc="http://schemas.microsoft.com/office/word/2010/wordprocessingCanvas" xmlns:mc="http://schemas.openxmlformats.org/markup-compatibility/2006" xmlns:o="urn:schemas-microsoft-com:office:office" xmlns:r="http://schemas.openxmlformats.org/officeDocument/2006/relationships" xmlns:m="http://schemas.openxmlformats.org/officeDocument/2006/math" xmlns:v="urn:schemas-microsoft-com:vml" xmlns:wp14="http://schemas.microsoft.com/office/word/2010/wordprocessingDrawing" xmlns:wp="http://schemas.openxmlformats.org/drawingml/2006/wordprocessingDrawing" xmlns:w10="urn:schemas-microsoft-com:office:word" xmlns:w="http://schemas.openxmlformats.org/wordprocessingml/2006/main" xmlns:w14="http://schemas.microsoft.com/office/word/2010/wordml" xmlns:w15="http://schemas.microsoft.com/office/word/2012/wordml" xmlns:wpg="http://schemas.microsoft.com/office/word/2010/wordprocessingGroup" xmlns:wpi="http://schemas.microsoft.com/office/word/2010/wordprocessingInk" xmlns:wne="http://schemas.microsoft.com/office/word/2006/wordml" xmlns:wps="http://schemas.microsoft.com/office/word/2010/wordprocessingShape" mc:Ignorable="w14 w15 wp14">
-  <w:abstractNum w:abstractNumId="0" w15:restartNumberingAfterBreak="0">
+  <w:abstractNum w:abstractNumId="0">
     <w:nsid w:val="0504140E"/>
     <w:multiLevelType w:val="hybridMultilevel"/>
     <w:tmpl w:val="14765F04"/>
@@ -561,7 +630,7 @@
       </w:pPr>
     </w:lvl>
   </w:abstractNum>
-  <w:abstractNum w:abstractNumId="1" w15:restartNumberingAfterBreak="0">
+  <w:abstractNum w:abstractNumId="1">
     <w:nsid w:val="42207C73"/>
     <w:multiLevelType w:val="hybridMultilevel"/>
     <w:tmpl w:val="AD6A6C7C"/>
@@ -650,7 +719,7 @@
       </w:pPr>
     </w:lvl>
   </w:abstractNum>
-  <w:abstractNum w:abstractNumId="2" w15:restartNumberingAfterBreak="0">
+  <w:abstractNum w:abstractNumId="2">
     <w:nsid w:val="59CB7BFC"/>
     <w:multiLevelType w:val="hybridMultilevel"/>
     <w:tmpl w:val="B9AC9072"/>
@@ -739,7 +808,7 @@
       </w:pPr>
     </w:lvl>
   </w:abstractNum>
-  <w:abstractNum w:abstractNumId="3" w15:restartNumberingAfterBreak="0">
+  <w:abstractNum w:abstractNumId="3">
     <w:nsid w:val="63E760BF"/>
     <w:multiLevelType w:val="hybridMultilevel"/>
     <w:tmpl w:val="D0FCD924"/>
@@ -828,7 +897,7 @@
       </w:pPr>
     </w:lvl>
   </w:abstractNum>
-  <w:abstractNum w:abstractNumId="4" w15:restartNumberingAfterBreak="0">
+  <w:abstractNum w:abstractNumId="4">
     <w:nsid w:val="6BD3417C"/>
     <w:multiLevelType w:val="hybridMultilevel"/>
     <w:tmpl w:val="0F3AA26E"/>

</xml_diff>

<commit_message>
Rettet i Use cases use_cases_samlet.docx tilføjet
</commit_message>
<xml_diff>
--- a/UC3_1_Tilfojelse Af Enhed.docx
+++ b/UC3_1_Tilfojelse Af Enhed.docx
@@ -136,10 +136,11 @@
         <w:br/>
       </w:r>
       <w:r>
-        <w:t>Use case 1 er udført.</w:t>
-      </w:r>
-      <w:bookmarkStart w:id="0" w:name="_GoBack"/>
-      <w:bookmarkEnd w:id="0"/>
+        <w:t>UC1</w:t>
+      </w:r>
+      <w:r>
+        <w:t xml:space="preserve"> er udført.</w:t>
+      </w:r>
     </w:p>
     <w:p>
       <w:r>
@@ -173,7 +174,7 @@
     </w:p>
     <w:p>
       <w:pPr>
-        <w:pStyle w:val="ListParagraph"/>
+        <w:pStyle w:val="Listeafsnit"/>
         <w:numPr>
           <w:ilvl w:val="0"/>
           <w:numId w:val="1"/>
@@ -191,7 +192,7 @@
     </w:p>
     <w:p>
       <w:pPr>
-        <w:pStyle w:val="ListParagraph"/>
+        <w:pStyle w:val="Listeafsnit"/>
         <w:numPr>
           <w:ilvl w:val="0"/>
           <w:numId w:val="1"/>
@@ -206,14 +207,17 @@
     </w:p>
     <w:p>
       <w:pPr>
-        <w:pStyle w:val="ListParagraph"/>
+        <w:pStyle w:val="Listeafsnit"/>
         <w:numPr>
           <w:ilvl w:val="0"/>
           <w:numId w:val="1"/>
         </w:numPr>
       </w:pPr>
       <w:r>
-        <w:t>Brugeren indtaster enhedens addresse</w:t>
+        <w:t xml:space="preserve">Brugeren indtaster enhedens </w:t>
+      </w:r>
+      <w:r>
+        <w:t>adresse</w:t>
       </w:r>
       <w:r>
         <w:t>.</w:t>
@@ -221,14 +225,18 @@
     </w:p>
     <w:p>
       <w:pPr>
-        <w:pStyle w:val="ListParagraph"/>
+        <w:pStyle w:val="Listeafsnit"/>
         <w:numPr>
           <w:ilvl w:val="0"/>
           <w:numId w:val="1"/>
         </w:numPr>
       </w:pPr>
       <w:r>
-        <w:t>Brugeren vælger tildel rum</w:t>
+        <w:t xml:space="preserve">Brugeren vælger tildel </w:t>
+      </w:r>
+      <w:proofErr w:type="gramStart"/>
+      <w:r>
+        <w:t>rum</w:t>
       </w:r>
       <w:r>
         <w:t>.</w:t>
@@ -237,6 +245,7 @@
         <w:br/>
         <w:t>[</w:t>
       </w:r>
+      <w:proofErr w:type="gramEnd"/>
       <w:r>
         <w:t>Udvidelse</w:t>
       </w:r>
@@ -252,19 +261,24 @@
     </w:p>
     <w:p>
       <w:pPr>
-        <w:pStyle w:val="ListParagraph"/>
+        <w:pStyle w:val="Listeafsnit"/>
         <w:numPr>
           <w:ilvl w:val="0"/>
           <w:numId w:val="1"/>
         </w:numPr>
       </w:pPr>
       <w:r>
-        <w:t>Brugeren vælger hvilket rum enheden skal tildeles.</w:t>
+        <w:t xml:space="preserve">Brugeren vælger hvilket rum enheden skal </w:t>
+      </w:r>
+      <w:proofErr w:type="gramStart"/>
+      <w:r>
+        <w:t>tildeles.</w:t>
       </w:r>
       <w:r>
         <w:br/>
         <w:t>[</w:t>
       </w:r>
+      <w:proofErr w:type="gramEnd"/>
       <w:r>
         <w:t>Udvidelse</w:t>
       </w:r>
@@ -274,7 +288,7 @@
     </w:p>
     <w:p>
       <w:pPr>
-        <w:pStyle w:val="ListParagraph"/>
+        <w:pStyle w:val="Listeafsnit"/>
         <w:numPr>
           <w:ilvl w:val="0"/>
           <w:numId w:val="1"/>
@@ -286,7 +300,7 @@
     </w:p>
     <w:p>
       <w:pPr>
-        <w:pStyle w:val="ListParagraph"/>
+        <w:pStyle w:val="Listeafsnit"/>
       </w:pPr>
       <w:r>
         <w:t>[</w:t>
@@ -300,7 +314,7 @@
     </w:p>
     <w:p>
       <w:pPr>
-        <w:pStyle w:val="ListParagraph"/>
+        <w:pStyle w:val="Listeafsnit"/>
         <w:numPr>
           <w:ilvl w:val="0"/>
           <w:numId w:val="1"/>
@@ -312,15 +326,27 @@
     </w:p>
     <w:p>
       <w:pPr>
-        <w:pStyle w:val="ListParagraph"/>
-      </w:pPr>
-      <w:r>
-        <w:t>[Extention 4: Addressen er allerede registreret.]</w:t>
-      </w:r>
-    </w:p>
-    <w:p>
-      <w:pPr>
-        <w:pStyle w:val="ListParagraph"/>
+        <w:pStyle w:val="Listeafsnit"/>
+      </w:pPr>
+      <w:r>
+        <w:t>[</w:t>
+      </w:r>
+      <w:r>
+        <w:t>Udvidelse</w:t>
+      </w:r>
+      <w:r>
+        <w:t xml:space="preserve"> 4: </w:t>
+      </w:r>
+      <w:r>
+        <w:t>Adressen</w:t>
+      </w:r>
+      <w:r>
+        <w:t xml:space="preserve"> er allerede registreret.]</w:t>
+      </w:r>
+    </w:p>
+    <w:p>
+      <w:pPr>
+        <w:pStyle w:val="Listeafsnit"/>
         <w:numPr>
           <w:ilvl w:val="0"/>
           <w:numId w:val="1"/>
@@ -357,6 +383,7 @@
         </w:rPr>
         <w:t>r</w:t>
       </w:r>
+      <w:proofErr w:type="gramStart"/>
       <w:r>
         <w:rPr>
           <w:b/>
@@ -372,6 +399,7 @@
       <w:r>
         <w:t>[</w:t>
       </w:r>
+      <w:proofErr w:type="gramEnd"/>
       <w:r>
         <w:t>Udvidelse</w:t>
       </w:r>
@@ -381,7 +409,7 @@
     </w:p>
     <w:p>
       <w:pPr>
-        <w:pStyle w:val="ListParagraph"/>
+        <w:pStyle w:val="Listeafsnit"/>
         <w:numPr>
           <w:ilvl w:val="0"/>
           <w:numId w:val="2"/>
@@ -410,7 +438,7 @@
     </w:p>
     <w:p>
       <w:pPr>
-        <w:pStyle w:val="ListParagraph"/>
+        <w:pStyle w:val="Listeafsnit"/>
         <w:numPr>
           <w:ilvl w:val="0"/>
           <w:numId w:val="3"/>
@@ -422,7 +450,7 @@
     </w:p>
     <w:p>
       <w:pPr>
-        <w:pStyle w:val="ListParagraph"/>
+        <w:pStyle w:val="Listeafsnit"/>
         <w:numPr>
           <w:ilvl w:val="0"/>
           <w:numId w:val="3"/>
@@ -434,7 +462,7 @@
     </w:p>
     <w:p>
       <w:pPr>
-        <w:pStyle w:val="ListParagraph"/>
+        <w:pStyle w:val="Listeafsnit"/>
         <w:numPr>
           <w:ilvl w:val="0"/>
           <w:numId w:val="3"/>
@@ -446,7 +474,7 @@
     </w:p>
     <w:p>
       <w:pPr>
-        <w:pStyle w:val="ListParagraph"/>
+        <w:pStyle w:val="Listeafsnit"/>
         <w:numPr>
           <w:ilvl w:val="0"/>
           <w:numId w:val="3"/>
@@ -472,7 +500,7 @@
     </w:p>
     <w:p>
       <w:pPr>
-        <w:pStyle w:val="ListParagraph"/>
+        <w:pStyle w:val="Listeafsnit"/>
         <w:numPr>
           <w:ilvl w:val="0"/>
           <w:numId w:val="4"/>
@@ -490,12 +518,23 @@
         <w:t>Udvidelse</w:t>
       </w:r>
       <w:r>
-        <w:t xml:space="preserve"> 4: Addressen er allerede registreret.]</w:t>
-      </w:r>
-    </w:p>
-    <w:p>
-      <w:pPr>
-        <w:pStyle w:val="ListParagraph"/>
+        <w:t xml:space="preserve"> 4: </w:t>
+      </w:r>
+      <w:r>
+        <w:t>A</w:t>
+      </w:r>
+      <w:bookmarkStart w:id="0" w:name="_GoBack"/>
+      <w:bookmarkEnd w:id="0"/>
+      <w:r>
+        <w:t>dressen</w:t>
+      </w:r>
+      <w:r>
+        <w:t xml:space="preserve"> er allerede registreret.]</w:t>
+      </w:r>
+    </w:p>
+    <w:p>
+      <w:pPr>
+        <w:pStyle w:val="Listeafsnit"/>
         <w:numPr>
           <w:ilvl w:val="0"/>
           <w:numId w:val="5"/>
@@ -507,7 +546,7 @@
     </w:p>
     <w:p>
       <w:pPr>
-        <w:pStyle w:val="ListParagraph"/>
+        <w:pStyle w:val="Listeafsnit"/>
         <w:numPr>
           <w:ilvl w:val="0"/>
           <w:numId w:val="5"/>
@@ -519,7 +558,7 @@
     </w:p>
     <w:p>
       <w:pPr>
-        <w:pStyle w:val="ListParagraph"/>
+        <w:pStyle w:val="Listeafsnit"/>
         <w:numPr>
           <w:ilvl w:val="0"/>
           <w:numId w:val="5"/>
@@ -541,7 +580,7 @@
 
 <file path=word/numbering.xml><?xml version="1.0" encoding="utf-8"?>
 <w:numbering xmlns:wpc="http://schemas.microsoft.com/office/word/2010/wordprocessingCanvas" xmlns:mc="http://schemas.openxmlformats.org/markup-compatibility/2006" xmlns:o="urn:schemas-microsoft-com:office:office" xmlns:r="http://schemas.openxmlformats.org/officeDocument/2006/relationships" xmlns:m="http://schemas.openxmlformats.org/officeDocument/2006/math" xmlns:v="urn:schemas-microsoft-com:vml" xmlns:wp14="http://schemas.microsoft.com/office/word/2010/wordprocessingDrawing" xmlns:wp="http://schemas.openxmlformats.org/drawingml/2006/wordprocessingDrawing" xmlns:w10="urn:schemas-microsoft-com:office:word" xmlns:w="http://schemas.openxmlformats.org/wordprocessingml/2006/main" xmlns:w14="http://schemas.microsoft.com/office/word/2010/wordml" xmlns:w15="http://schemas.microsoft.com/office/word/2012/wordml" xmlns:wpg="http://schemas.microsoft.com/office/word/2010/wordprocessingGroup" xmlns:wpi="http://schemas.microsoft.com/office/word/2010/wordprocessingInk" xmlns:wne="http://schemas.microsoft.com/office/word/2006/wordml" xmlns:wps="http://schemas.microsoft.com/office/word/2010/wordprocessingShape" mc:Ignorable="w14 w15 wp14">
-  <w:abstractNum w:abstractNumId="0">
+  <w:abstractNum w:abstractNumId="0" w15:restartNumberingAfterBreak="0">
     <w:nsid w:val="0504140E"/>
     <w:multiLevelType w:val="hybridMultilevel"/>
     <w:tmpl w:val="14765F04"/>
@@ -630,7 +669,7 @@
       </w:pPr>
     </w:lvl>
   </w:abstractNum>
-  <w:abstractNum w:abstractNumId="1">
+  <w:abstractNum w:abstractNumId="1" w15:restartNumberingAfterBreak="0">
     <w:nsid w:val="42207C73"/>
     <w:multiLevelType w:val="hybridMultilevel"/>
     <w:tmpl w:val="AD6A6C7C"/>
@@ -719,7 +758,7 @@
       </w:pPr>
     </w:lvl>
   </w:abstractNum>
-  <w:abstractNum w:abstractNumId="2">
+  <w:abstractNum w:abstractNumId="2" w15:restartNumberingAfterBreak="0">
     <w:nsid w:val="59CB7BFC"/>
     <w:multiLevelType w:val="hybridMultilevel"/>
     <w:tmpl w:val="B9AC9072"/>
@@ -808,7 +847,7 @@
       </w:pPr>
     </w:lvl>
   </w:abstractNum>
-  <w:abstractNum w:abstractNumId="3">
+  <w:abstractNum w:abstractNumId="3" w15:restartNumberingAfterBreak="0">
     <w:nsid w:val="63E760BF"/>
     <w:multiLevelType w:val="hybridMultilevel"/>
     <w:tmpl w:val="D0FCD924"/>
@@ -897,7 +936,7 @@
       </w:pPr>
     </w:lvl>
   </w:abstractNum>
-  <w:abstractNum w:abstractNumId="4">
+  <w:abstractNum w:abstractNumId="4" w15:restartNumberingAfterBreak="0">
     <w:nsid w:val="6BD3417C"/>
     <w:multiLevelType w:val="hybridMultilevel"/>
     <w:tmpl w:val="0F3AA26E"/>
@@ -1398,13 +1437,13 @@
     <w:name w:val="Normal"/>
     <w:qFormat/>
   </w:style>
-  <w:style w:type="character" w:default="1" w:styleId="DefaultParagraphFont">
+  <w:style w:type="character" w:default="1" w:styleId="Standardskrifttypeiafsnit">
     <w:name w:val="Default Paragraph Font"/>
     <w:uiPriority w:val="1"/>
     <w:semiHidden/>
     <w:unhideWhenUsed/>
   </w:style>
-  <w:style w:type="table" w:default="1" w:styleId="TableNormal">
+  <w:style w:type="table" w:default="1" w:styleId="Tabel-Normal">
     <w:name w:val="Normal Table"/>
     <w:uiPriority w:val="99"/>
     <w:semiHidden/>
@@ -1419,13 +1458,13 @@
       </w:tblCellMar>
     </w:tblPr>
   </w:style>
-  <w:style w:type="numbering" w:default="1" w:styleId="NoList">
+  <w:style w:type="numbering" w:default="1" w:styleId="Ingenoversigt">
     <w:name w:val="No List"/>
     <w:uiPriority w:val="99"/>
     <w:semiHidden/>
     <w:unhideWhenUsed/>
   </w:style>
-  <w:style w:type="paragraph" w:styleId="ListParagraph">
+  <w:style w:type="paragraph" w:styleId="Listeafsnit">
     <w:name w:val="List Paragraph"/>
     <w:basedOn w:val="Normal"/>
     <w:uiPriority w:val="34"/>

</xml_diff>